<commit_message>
Injecting repository in components and not globally
</commit_message>
<xml_diff>
--- a/understanding-dependency-injection-angular17/Notes.docx
+++ b/understanding-dependency-injection-angular17/Notes.docx
@@ -307,6 +307,76 @@
             </a:graphic>
           </wp:inline>
         </w:drawing>
+      </w:r>
+    </w:p>
+    <w:p/>
+    <w:p>
+      <w:r>
+        <w:t>Now we are going to inject dependency in a specific component and not globally.</w:t>
+      </w:r>
+    </w:p>
+    <w:p>
+      <w:r>
+        <w:lastRenderedPageBreak/>
+        <w:drawing>
+          <wp:inline distT="0" distB="0" distL="0" distR="0" wp14:anchorId="77BDB391" wp14:editId="32C9FFF6">
+            <wp:extent cx="5943600" cy="3418205"/>
+            <wp:effectExtent l="0" t="0" r="0" b="0"/>
+            <wp:docPr id="6" name="Picture 6"/>
+            <wp:cNvGraphicFramePr>
+              <a:graphicFrameLocks xmlns:a="http://schemas.openxmlformats.org/drawingml/2006/main" noChangeAspect="1"/>
+            </wp:cNvGraphicFramePr>
+            <a:graphic xmlns:a="http://schemas.openxmlformats.org/drawingml/2006/main">
+              <a:graphicData uri="http://schemas.openxmlformats.org/drawingml/2006/picture">
+                <pic:pic xmlns:pic="http://schemas.openxmlformats.org/drawingml/2006/picture">
+                  <pic:nvPicPr>
+                    <pic:cNvPr id="1" name=""/>
+                    <pic:cNvPicPr/>
+                  </pic:nvPicPr>
+                  <pic:blipFill>
+                    <a:blip r:embed="rId9"/>
+                    <a:stretch>
+                      <a:fillRect/>
+                    </a:stretch>
+                  </pic:blipFill>
+                  <pic:spPr>
+                    <a:xfrm>
+                      <a:off x="0" y="0"/>
+                      <a:ext cx="5943600" cy="3418205"/>
+                    </a:xfrm>
+                    <a:prstGeom prst="rect">
+                      <a:avLst/>
+                    </a:prstGeom>
+                  </pic:spPr>
+                </pic:pic>
+              </a:graphicData>
+            </a:graphic>
+          </wp:inline>
+        </w:drawing>
+      </w:r>
+    </w:p>
+    <w:p>
+      <w:r>
+        <w:t xml:space="preserve">As you see, I removed </w:t>
+      </w:r>
+      <w:proofErr w:type="spellStart"/>
+      <w:r>
+        <w:t>StudentReposito</w:t>
+      </w:r>
+      <w:r>
+        <w:t>ryService</w:t>
+      </w:r>
+      <w:proofErr w:type="spellEnd"/>
+      <w:r>
+        <w:t xml:space="preserve"> from providers array </w:t>
+      </w:r>
+      <w:proofErr w:type="gramStart"/>
+      <w:r>
+        <w:t>And</w:t>
+      </w:r>
+      <w:proofErr w:type="gramEnd"/>
+      <w:r>
+        <w:t xml:space="preserve"> still everything is working fine</w:t>
       </w:r>
       <w:bookmarkStart w:id="0" w:name="_GoBack"/>
       <w:bookmarkEnd w:id="0"/>

</xml_diff>

<commit_message>
Singleton service example by providing dependency in ApplicationConfig and removing provideIn from Injectable decorator
</commit_message>
<xml_diff>
--- a/understanding-dependency-injection-angular17/Notes.docx
+++ b/understanding-dependency-injection-angular17/Notes.docx
@@ -4,6 +4,11 @@
   <w:body>
     <w:p>
       <w:r>
+        <w:t>PLAESE SEE COMMITS.</w:t>
+      </w:r>
+    </w:p>
+    <w:p>
+      <w:r>
         <w:t xml:space="preserve">First create </w:t>
       </w:r>
       <w:r>
@@ -632,8 +637,6 @@
       <w:r>
         <w:t>as we don’t need them anymore.</w:t>
       </w:r>
-      <w:bookmarkStart w:id="0" w:name="_GoBack"/>
-      <w:bookmarkEnd w:id="0"/>
     </w:p>
     <w:p>
       <w:r>
@@ -756,6 +759,412 @@
       </w:r>
     </w:p>
     <w:p/>
+    <w:p>
+      <w:r>
+        <w:t>NOW REMOVE EVERYTHING THAT I CREATED AND GO BACK TO THE DEFAULT FOLDER STRUCTURE OF Angular 17 PROJECT.</w:t>
+      </w:r>
+    </w:p>
+    <w:p>
+      <w:r>
+        <w:t>NOW START LEARNING DOCUMENTATION OF ANGULAR 17.</w:t>
+      </w:r>
+    </w:p>
+    <w:p>
+      <w:hyperlink r:id="rId18" w:history="1">
+        <w:r>
+          <w:rPr>
+            <w:rStyle w:val="Hyperlink"/>
+          </w:rPr>
+          <w:t>https://angular.dev/guide/di/dependency-injection</w:t>
+        </w:r>
+      </w:hyperlink>
+    </w:p>
+    <w:p>
+      <w:r>
+        <w:t xml:space="preserve">There are 4 ways of </w:t>
+      </w:r>
+      <w:proofErr w:type="gramStart"/>
+      <w:r>
+        <w:t xml:space="preserve">providing </w:t>
+      </w:r>
+      <w:r>
+        <w:t xml:space="preserve"> dependency</w:t>
+      </w:r>
+      <w:proofErr w:type="gramEnd"/>
+      <w:r>
+        <w:t>.</w:t>
+      </w:r>
+    </w:p>
+    <w:p/>
+    <w:p>
+      <w:r>
+        <w:drawing>
+          <wp:inline distT="0" distB="0" distL="0" distR="0" wp14:anchorId="59B187B6" wp14:editId="52CEE965">
+            <wp:extent cx="5943600" cy="3449955"/>
+            <wp:effectExtent l="0" t="0" r="0" b="0"/>
+            <wp:docPr id="15" name="Picture 15"/>
+            <wp:cNvGraphicFramePr>
+              <a:graphicFrameLocks xmlns:a="http://schemas.openxmlformats.org/drawingml/2006/main" noChangeAspect="1"/>
+            </wp:cNvGraphicFramePr>
+            <a:graphic xmlns:a="http://schemas.openxmlformats.org/drawingml/2006/main">
+              <a:graphicData uri="http://schemas.openxmlformats.org/drawingml/2006/picture">
+                <pic:pic xmlns:pic="http://schemas.openxmlformats.org/drawingml/2006/picture">
+                  <pic:nvPicPr>
+                    <pic:cNvPr id="1" name=""/>
+                    <pic:cNvPicPr/>
+                  </pic:nvPicPr>
+                  <pic:blipFill>
+                    <a:blip r:embed="rId19"/>
+                    <a:stretch>
+                      <a:fillRect/>
+                    </a:stretch>
+                  </pic:blipFill>
+                  <pic:spPr>
+                    <a:xfrm>
+                      <a:off x="0" y="0"/>
+                      <a:ext cx="5943600" cy="3449955"/>
+                    </a:xfrm>
+                    <a:prstGeom prst="rect">
+                      <a:avLst/>
+                    </a:prstGeom>
+                  </pic:spPr>
+                </pic:pic>
+              </a:graphicData>
+            </a:graphic>
+          </wp:inline>
+        </w:drawing>
+      </w:r>
+    </w:p>
+    <w:p/>
+    <w:p/>
+    <w:p>
+      <w:r>
+        <w:t>In commit “</w:t>
+      </w:r>
+      <w:r>
+        <w:t>0bc0679c7bb0375e5703f6de4e58b854de92439c</w:t>
+      </w:r>
+      <w:proofErr w:type="gramStart"/>
+      <w:r>
+        <w:t xml:space="preserve">” </w:t>
+      </w:r>
+      <w:r>
+        <w:t>,</w:t>
+      </w:r>
+      <w:proofErr w:type="gramEnd"/>
+      <w:r>
+        <w:t xml:space="preserve"> I still using services globally and that because of “</w:t>
+      </w:r>
+      <w:proofErr w:type="spellStart"/>
+      <w:r>
+        <w:t>provieIn</w:t>
+      </w:r>
+      <w:proofErr w:type="spellEnd"/>
+      <w:r>
+        <w:t>” parameter of “Injectable” decorator.</w:t>
+      </w:r>
+    </w:p>
+    <w:p>
+      <w:pPr>
+        <w:pBdr>
+          <w:bottom w:val="dotted" w:sz="24" w:space="1" w:color="auto"/>
+        </w:pBdr>
+      </w:pPr>
+    </w:p>
+    <w:p/>
+    <w:p>
+      <w:r>
+        <w:t>Finally I found something from</w:t>
+      </w:r>
+      <w:r>
+        <w:t xml:space="preserve"> angular 17 </w:t>
+      </w:r>
+      <w:proofErr w:type="spellStart"/>
+      <w:r>
+        <w:t>deocumentation</w:t>
+      </w:r>
+      <w:proofErr w:type="spellEnd"/>
+      <w:r>
+        <w:t xml:space="preserve"> that can help me i</w:t>
+      </w:r>
+      <w:r>
+        <w:t>n developing repository pattern.</w:t>
+      </w:r>
+    </w:p>
+    <w:p/>
+    <w:p>
+      <w:r>
+        <w:drawing>
+          <wp:inline distT="0" distB="0" distL="0" distR="0" wp14:anchorId="68D58B4B" wp14:editId="6F512586">
+            <wp:extent cx="5943600" cy="3035300"/>
+            <wp:effectExtent l="0" t="0" r="0" b="0"/>
+            <wp:docPr id="16" name="Picture 16"/>
+            <wp:cNvGraphicFramePr>
+              <a:graphicFrameLocks xmlns:a="http://schemas.openxmlformats.org/drawingml/2006/main" noChangeAspect="1"/>
+            </wp:cNvGraphicFramePr>
+            <a:graphic xmlns:a="http://schemas.openxmlformats.org/drawingml/2006/main">
+              <a:graphicData uri="http://schemas.openxmlformats.org/drawingml/2006/picture">
+                <pic:pic xmlns:pic="http://schemas.openxmlformats.org/drawingml/2006/picture">
+                  <pic:nvPicPr>
+                    <pic:cNvPr id="1" name=""/>
+                    <pic:cNvPicPr/>
+                  </pic:nvPicPr>
+                  <pic:blipFill>
+                    <a:blip r:embed="rId20"/>
+                    <a:stretch>
+                      <a:fillRect/>
+                    </a:stretch>
+                  </pic:blipFill>
+                  <pic:spPr>
+                    <a:xfrm>
+                      <a:off x="0" y="0"/>
+                      <a:ext cx="5943600" cy="3035300"/>
+                    </a:xfrm>
+                    <a:prstGeom prst="rect">
+                      <a:avLst/>
+                    </a:prstGeom>
+                  </pic:spPr>
+                </pic:pic>
+              </a:graphicData>
+            </a:graphic>
+          </wp:inline>
+        </w:drawing>
+      </w:r>
+    </w:p>
+    <w:p/>
+    <w:p>
+      <w:r>
+        <w:lastRenderedPageBreak/>
+        <w:drawing>
+          <wp:inline distT="0" distB="0" distL="0" distR="0" wp14:anchorId="46C32C06" wp14:editId="2A364BAA">
+            <wp:extent cx="5943600" cy="2909570"/>
+            <wp:effectExtent l="0" t="0" r="0" b="5080"/>
+            <wp:docPr id="17" name="Picture 17"/>
+            <wp:cNvGraphicFramePr>
+              <a:graphicFrameLocks xmlns:a="http://schemas.openxmlformats.org/drawingml/2006/main" noChangeAspect="1"/>
+            </wp:cNvGraphicFramePr>
+            <a:graphic xmlns:a="http://schemas.openxmlformats.org/drawingml/2006/main">
+              <a:graphicData uri="http://schemas.openxmlformats.org/drawingml/2006/picture">
+                <pic:pic xmlns:pic="http://schemas.openxmlformats.org/drawingml/2006/picture">
+                  <pic:nvPicPr>
+                    <pic:cNvPr id="1" name=""/>
+                    <pic:cNvPicPr/>
+                  </pic:nvPicPr>
+                  <pic:blipFill>
+                    <a:blip r:embed="rId21"/>
+                    <a:stretch>
+                      <a:fillRect/>
+                    </a:stretch>
+                  </pic:blipFill>
+                  <pic:spPr>
+                    <a:xfrm>
+                      <a:off x="0" y="0"/>
+                      <a:ext cx="5943600" cy="2909570"/>
+                    </a:xfrm>
+                    <a:prstGeom prst="rect">
+                      <a:avLst/>
+                    </a:prstGeom>
+                  </pic:spPr>
+                </pic:pic>
+              </a:graphicData>
+            </a:graphic>
+          </wp:inline>
+        </w:drawing>
+      </w:r>
+    </w:p>
+    <w:p/>
+    <w:p>
+      <w:pPr>
+        <w:pBdr>
+          <w:bottom w:val="dotted" w:sz="24" w:space="1" w:color="auto"/>
+        </w:pBdr>
+      </w:pPr>
+    </w:p>
+    <w:p>
+      <w:r>
+        <w:t xml:space="preserve">Now create </w:t>
+      </w:r>
+      <w:proofErr w:type="spellStart"/>
+      <w:r>
+        <w:t>BaseRepository</w:t>
+      </w:r>
+      <w:proofErr w:type="spellEnd"/>
+      <w:r>
+        <w:t xml:space="preserve"> and its 3 </w:t>
+      </w:r>
+      <w:proofErr w:type="spellStart"/>
+      <w:r>
+        <w:t>impleemntations</w:t>
+      </w:r>
+      <w:proofErr w:type="spellEnd"/>
+      <w:r>
+        <w:t xml:space="preserve"> as I did earlier.</w:t>
+      </w:r>
+    </w:p>
+    <w:p>
+      <w:r>
+        <w:t>Now remove following line from Injectable decorator</w:t>
+      </w:r>
+      <w:r>
+        <w:t xml:space="preserve"> of all 3 implementations</w:t>
+      </w:r>
+      <w:r>
+        <w:t>.</w:t>
+      </w:r>
+    </w:p>
+    <w:p>
+      <w:r>
+        <w:drawing>
+          <wp:inline distT="0" distB="0" distL="0" distR="0" wp14:anchorId="34F45352" wp14:editId="11D7825E">
+            <wp:extent cx="2410161" cy="419158"/>
+            <wp:effectExtent l="0" t="0" r="9525" b="0"/>
+            <wp:docPr id="18" name="Picture 18"/>
+            <wp:cNvGraphicFramePr>
+              <a:graphicFrameLocks xmlns:a="http://schemas.openxmlformats.org/drawingml/2006/main" noChangeAspect="1"/>
+            </wp:cNvGraphicFramePr>
+            <a:graphic xmlns:a="http://schemas.openxmlformats.org/drawingml/2006/main">
+              <a:graphicData uri="http://schemas.openxmlformats.org/drawingml/2006/picture">
+                <pic:pic xmlns:pic="http://schemas.openxmlformats.org/drawingml/2006/picture">
+                  <pic:nvPicPr>
+                    <pic:cNvPr id="1" name=""/>
+                    <pic:cNvPicPr/>
+                  </pic:nvPicPr>
+                  <pic:blipFill>
+                    <a:blip r:embed="rId22"/>
+                    <a:stretch>
+                      <a:fillRect/>
+                    </a:stretch>
+                  </pic:blipFill>
+                  <pic:spPr>
+                    <a:xfrm>
+                      <a:off x="0" y="0"/>
+                      <a:ext cx="2410161" cy="419158"/>
+                    </a:xfrm>
+                    <a:prstGeom prst="rect">
+                      <a:avLst/>
+                    </a:prstGeom>
+                  </pic:spPr>
+                </pic:pic>
+              </a:graphicData>
+            </a:graphic>
+          </wp:inline>
+        </w:drawing>
+      </w:r>
+    </w:p>
+    <w:p/>
+    <w:p>
+      <w:r>
+        <w:lastRenderedPageBreak/>
+        <w:drawing>
+          <wp:inline distT="0" distB="0" distL="0" distR="0" wp14:anchorId="09A4273D" wp14:editId="18536335">
+            <wp:extent cx="2781688" cy="4277322"/>
+            <wp:effectExtent l="0" t="0" r="0" b="9525"/>
+            <wp:docPr id="19" name="Picture 19"/>
+            <wp:cNvGraphicFramePr>
+              <a:graphicFrameLocks xmlns:a="http://schemas.openxmlformats.org/drawingml/2006/main" noChangeAspect="1"/>
+            </wp:cNvGraphicFramePr>
+            <a:graphic xmlns:a="http://schemas.openxmlformats.org/drawingml/2006/main">
+              <a:graphicData uri="http://schemas.openxmlformats.org/drawingml/2006/picture">
+                <pic:pic xmlns:pic="http://schemas.openxmlformats.org/drawingml/2006/picture">
+                  <pic:nvPicPr>
+                    <pic:cNvPr id="1" name=""/>
+                    <pic:cNvPicPr/>
+                  </pic:nvPicPr>
+                  <pic:blipFill>
+                    <a:blip r:embed="rId23"/>
+                    <a:stretch>
+                      <a:fillRect/>
+                    </a:stretch>
+                  </pic:blipFill>
+                  <pic:spPr>
+                    <a:xfrm>
+                      <a:off x="0" y="0"/>
+                      <a:ext cx="2781688" cy="4277322"/>
+                    </a:xfrm>
+                    <a:prstGeom prst="rect">
+                      <a:avLst/>
+                    </a:prstGeom>
+                  </pic:spPr>
+                </pic:pic>
+              </a:graphicData>
+            </a:graphic>
+          </wp:inline>
+        </w:drawing>
+      </w:r>
+    </w:p>
+    <w:p/>
+    <w:p>
+      <w:r>
+        <w:drawing>
+          <wp:inline distT="0" distB="0" distL="0" distR="0" wp14:anchorId="73533DD8" wp14:editId="410ACC69">
+            <wp:extent cx="5943600" cy="3325495"/>
+            <wp:effectExtent l="0" t="0" r="0" b="8255"/>
+            <wp:docPr id="20" name="Picture 20"/>
+            <wp:cNvGraphicFramePr>
+              <a:graphicFrameLocks xmlns:a="http://schemas.openxmlformats.org/drawingml/2006/main" noChangeAspect="1"/>
+            </wp:cNvGraphicFramePr>
+            <a:graphic xmlns:a="http://schemas.openxmlformats.org/drawingml/2006/main">
+              <a:graphicData uri="http://schemas.openxmlformats.org/drawingml/2006/picture">
+                <pic:pic xmlns:pic="http://schemas.openxmlformats.org/drawingml/2006/picture">
+                  <pic:nvPicPr>
+                    <pic:cNvPr id="1" name=""/>
+                    <pic:cNvPicPr/>
+                  </pic:nvPicPr>
+                  <pic:blipFill>
+                    <a:blip r:embed="rId24"/>
+                    <a:stretch>
+                      <a:fillRect/>
+                    </a:stretch>
+                  </pic:blipFill>
+                  <pic:spPr>
+                    <a:xfrm>
+                      <a:off x="0" y="0"/>
+                      <a:ext cx="5943600" cy="3325495"/>
+                    </a:xfrm>
+                    <a:prstGeom prst="rect">
+                      <a:avLst/>
+                    </a:prstGeom>
+                  </pic:spPr>
+                </pic:pic>
+              </a:graphicData>
+            </a:graphic>
+          </wp:inline>
+        </w:drawing>
+      </w:r>
+    </w:p>
+    <w:p>
+      <w:r>
+        <w:lastRenderedPageBreak/>
+        <w:t xml:space="preserve">Remember in that scenario, only </w:t>
+      </w:r>
+      <w:r>
+        <w:t xml:space="preserve">one object of BasicRepositoryImpl3 was created and use </w:t>
+      </w:r>
+      <w:proofErr w:type="spellStart"/>
+      <w:r>
+        <w:t>throught</w:t>
+      </w:r>
+      <w:proofErr w:type="spellEnd"/>
+      <w:r>
+        <w:t xml:space="preserve"> the application. To identity this, create a constructor in each implementation of </w:t>
+      </w:r>
+      <w:proofErr w:type="spellStart"/>
+      <w:r>
+        <w:t>BasicRepository</w:t>
+      </w:r>
+      <w:proofErr w:type="spellEnd"/>
+      <w:r>
+        <w:t>.</w:t>
+      </w:r>
+      <w:r>
+        <w:t xml:space="preserve"> </w:t>
+      </w:r>
+      <w:r>
+        <w:t>This is an example of Singleton service.</w:t>
+      </w:r>
+      <w:bookmarkStart w:id="0" w:name="_GoBack"/>
+      <w:bookmarkEnd w:id="0"/>
+    </w:p>
     <w:sectPr>
       <w:pgSz w:w="12240" w:h="15840"/>
       <w:pgMar w:top="1440" w:right="1440" w:bottom="1440" w:left="1440" w:header="708" w:footer="708" w:gutter="0"/>
@@ -1187,6 +1596,17 @@
     <w:semiHidden/>
     <w:unhideWhenUsed/>
   </w:style>
+  <w:style w:type="character" w:styleId="Hyperlink">
+    <w:name w:val="Hyperlink"/>
+    <w:basedOn w:val="DefaultParagraphFont"/>
+    <w:uiPriority w:val="99"/>
+    <w:unhideWhenUsed/>
+    <w:rsid w:val="00433770"/>
+    <w:rPr>
+      <w:color w:val="0563C1" w:themeColor="hyperlink"/>
+      <w:u w:val="single"/>
+    </w:rPr>
+  </w:style>
 </w:styles>
 </file>
 

</xml_diff>

<commit_message>
Inverse of Singleton service by providing service to Component decorator of AppComponent class
</commit_message>
<xml_diff>
--- a/understanding-dependency-injection-angular17/Notes.docx
+++ b/understanding-dependency-injection-angular17/Notes.docx
@@ -1162,8 +1162,98 @@
       <w:r>
         <w:t>This is an example of Singleton service.</w:t>
       </w:r>
+    </w:p>
+    <w:p/>
+    <w:p>
+      <w:r>
+        <w:t xml:space="preserve">Now my task is to </w:t>
+      </w:r>
+      <w:r>
+        <w:t>do inverse of singleton pattern.</w:t>
+      </w:r>
+    </w:p>
+    <w:p/>
+    <w:p>
+      <w:r>
+        <w:t xml:space="preserve">I want to provide dependency in only app component. </w:t>
+      </w:r>
+    </w:p>
+    <w:p>
+      <w:r>
+        <w:drawing>
+          <wp:inline distT="0" distB="0" distL="0" distR="0" wp14:anchorId="5A42D3F2" wp14:editId="4D0B1227">
+            <wp:extent cx="5943600" cy="3759200"/>
+            <wp:effectExtent l="0" t="0" r="0" b="0"/>
+            <wp:docPr id="21" name="Picture 21"/>
+            <wp:cNvGraphicFramePr>
+              <a:graphicFrameLocks xmlns:a="http://schemas.openxmlformats.org/drawingml/2006/main" noChangeAspect="1"/>
+            </wp:cNvGraphicFramePr>
+            <a:graphic xmlns:a="http://schemas.openxmlformats.org/drawingml/2006/main">
+              <a:graphicData uri="http://schemas.openxmlformats.org/drawingml/2006/picture">
+                <pic:pic xmlns:pic="http://schemas.openxmlformats.org/drawingml/2006/picture">
+                  <pic:nvPicPr>
+                    <pic:cNvPr id="1" name=""/>
+                    <pic:cNvPicPr/>
+                  </pic:nvPicPr>
+                  <pic:blipFill>
+                    <a:blip r:embed="rId25"/>
+                    <a:stretch>
+                      <a:fillRect/>
+                    </a:stretch>
+                  </pic:blipFill>
+                  <pic:spPr>
+                    <a:xfrm>
+                      <a:off x="0" y="0"/>
+                      <a:ext cx="5943600" cy="3759200"/>
+                    </a:xfrm>
+                    <a:prstGeom prst="rect">
+                      <a:avLst/>
+                    </a:prstGeom>
+                  </pic:spPr>
+                </pic:pic>
+              </a:graphicData>
+            </a:graphic>
+          </wp:inline>
+        </w:drawing>
+      </w:r>
+    </w:p>
+    <w:p/>
+    <w:p>
+      <w:r>
+        <w:t>Provide the service in providers array of Component decorator.</w:t>
+      </w:r>
+    </w:p>
+    <w:p>
+      <w:r>
+        <w:t xml:space="preserve">When I did this, </w:t>
+      </w:r>
+      <w:proofErr w:type="spellStart"/>
+      <w:r>
+        <w:t>LoginComponent</w:t>
+      </w:r>
+      <w:proofErr w:type="spellEnd"/>
+      <w:r>
+        <w:t xml:space="preserve"> that I am using in app component’s template will also got service and only one object of service is created in that </w:t>
+      </w:r>
+      <w:proofErr w:type="gramStart"/>
+      <w:r>
+        <w:t>case</w:t>
+      </w:r>
+      <w:r>
+        <w:t>(</w:t>
+      </w:r>
+      <w:proofErr w:type="gramEnd"/>
+      <w:r>
+        <w:t>one call to service</w:t>
+      </w:r>
       <w:bookmarkStart w:id="0" w:name="_GoBack"/>
       <w:bookmarkEnd w:id="0"/>
+      <w:r>
+        <w:t xml:space="preserve"> constructor )</w:t>
+      </w:r>
+      <w:r>
+        <w:t>.</w:t>
+      </w:r>
     </w:p>
     <w:sectPr>
       <w:pgSz w:w="12240" w:h="15840"/>

</xml_diff>